<commit_message>
Added actions4 Signed-off-by: taylenanderson <s3925287@student.rmit.edu.au>
</commit_message>
<xml_diff>
--- a/Assignment3/ProjectManagment/agendas/agenda4.docx
+++ b/Assignment3/ProjectManagment/agendas/agenda4.docx
@@ -127,7 +127,7 @@
         <w:rPr>
           <w:rFonts w:ascii="Noto Sans Cond" w:hAnsi="Noto Sans Cond"/>
         </w:rPr>
-        <w:t>Enquire about status of our video draft script.</w:t>
+        <w:t>Discuss on how we can all share Figma data for application development. Is this something that is shared through git or is it all inclusive on the application.</w:t>
       </w:r>
     </w:p>
     <w:p>
@@ -145,7 +145,7 @@
         <w:rPr>
           <w:rFonts w:ascii="Noto Sans Cond" w:hAnsi="Noto Sans Cond"/>
         </w:rPr>
-        <w:t>Ask how everyone’s practice with MIT App Creator has been.</w:t>
+        <w:t>When would be best to start ticking off the boxes for our Project plan. It appears we still have much to do and time is not slowing down</w:t>
       </w:r>
     </w:p>
     <w:p>
@@ -163,19 +163,7 @@
         <w:rPr>
           <w:rFonts w:ascii="Noto Sans Cond" w:hAnsi="Noto Sans Cond"/>
         </w:rPr>
-        <w:t xml:space="preserve">Ask for volunteer to perform a </w:t>
-      </w:r>
-      <w:r>
-        <w:rPr>
-          <w:rFonts w:ascii="Noto Sans Cond" w:hAnsi="Noto Sans Cond"/>
-        </w:rPr>
-        <w:t>mock-up</w:t>
-      </w:r>
-      <w:r>
-        <w:rPr>
-          <w:rFonts w:ascii="Noto Sans Cond" w:hAnsi="Noto Sans Cond"/>
-        </w:rPr>
-        <w:t xml:space="preserve"> in whichever software the individual prefers for the visual representation of the project</w:t>
+        <w:t>Ask Hugo to do a proofread on the project overview and implement suggestions as per style guide.</w:t>
       </w:r>
     </w:p>
     <w:p>
@@ -193,13 +181,25 @@
         <w:rPr>
           <w:rFonts w:ascii="Noto Sans Cond" w:hAnsi="Noto Sans Cond"/>
         </w:rPr>
-        <w:t xml:space="preserve">Enquire into the projects </w:t>
+        <w:t>Remind all that all files should contain camel case for their titles. The style guide is uploaded to git in the Assignment3/ProjectManagment folder.</w:t>
       </w:r>
+    </w:p>
+    <w:p>
+      <w:pPr>
+        <w:pStyle w:val="ListParagraph"/>
+        <w:numPr>
+          <w:ilvl w:val="0"/>
+          <w:numId w:val="6"/>
+        </w:numPr>
+        <w:rPr>
+          <w:rFonts w:ascii="Noto Sans Cond" w:hAnsi="Noto Sans Cond"/>
+        </w:rPr>
+      </w:pPr>
       <w:r>
         <w:rPr>
           <w:rFonts w:ascii="Noto Sans Cond" w:hAnsi="Noto Sans Cond"/>
         </w:rPr>
-        <w:t>aims and organize to discuss one on one between Taylen and Tim about expectations for the application.</w:t>
+        <w:t>Ask Tetsu and Brandon what assistance we can offer them.</w:t>
       </w:r>
     </w:p>
     <w:sectPr>

</xml_diff>